<commit_message>
Update to pythonicaally input data
</commit_message>
<xml_diff>
--- a/prep_and_checklists/Lexa Risjad  /CHECKLIST_Lexa Risjad  _10-10-2025_0.docx
+++ b/prep_and_checklists/Lexa Risjad  /CHECKLIST_Lexa Risjad  _10-10-2025_0.docx
@@ -92,7 +92,10 @@
     </w:p>
     <w:p>
       <w:r>
-        <w:t>☐ Picked chervil</w:t>
+        <w:t xml:space="preserve">☐ Picked </w:t>
+      </w:r>
+      <w:r>
+        <w:t>dill</w:t>
       </w:r>
     </w:p>
     <w:p>
@@ -324,14 +327,21 @@
     </w:p>
     <w:p>
       <w:r>
-        <w:t>☐ Herb garnish</w:t>
+        <w:t xml:space="preserve">☐ </w:t>
+      </w:r>
+      <w:r>
+        <w:t>Picked pea shoots</w:t>
       </w:r>
     </w:p>
+    <w:p/>
+    <w:p/>
+    <w:p/>
     <w:p>
       <w:pPr>
         <w:pStyle w:val="Heading2"/>
       </w:pPr>
       <w:r>
+        <w:lastRenderedPageBreak/>
         <w:t>Dry Goods/Tools</w:t>
       </w:r>
     </w:p>
@@ -352,7 +362,6 @@
     </w:p>
     <w:p>
       <w:r>
-        <w:lastRenderedPageBreak/>
         <w:t>☐ Vodka spray</w:t>
       </w:r>
     </w:p>

</xml_diff>